<commit_message>
removed some comments from professional summary
</commit_message>
<xml_diff>
--- a/Jan Tzu Chiu Resume.docx
+++ b/Jan Tzu Chiu Resume.docx
@@ -7,7 +7,7 @@
         <w:pStyle w:val="Title"/>
       </w:pPr>
       <w:r>
-        <w:t>Jane</w:t>
+        <w:t>Jan</w:t>
       </w:r>
       <w:r>
         <w:t xml:space="preserve"> Tzu Chiu</w:t>
@@ -91,14 +91,7 @@
           <w:sz w:val="20"/>
           <w:szCs w:val="20"/>
         </w:rPr>
-        <w:t xml:space="preserve">Seasoned Bookkeeper with more than 20 years of experience in fast-paced working environment. Excellent </w:t>
-      </w:r>
-      <w:r>
-        <w:rPr>
-          <w:sz w:val="20"/>
-          <w:szCs w:val="20"/>
-        </w:rPr>
-        <w:t xml:space="preserve">knowledge in Accounts Payable and Receivables area.  </w:t>
+        <w:t xml:space="preserve">Seasoned Bookkeeper with more than 20 years of experience </w:t>
       </w:r>
     </w:p>
     <w:sdt>
@@ -411,8 +404,6 @@
         </w:rPr>
         <w:t xml:space="preserve"> </w:t>
       </w:r>
-      <w:bookmarkStart w:id="0" w:name="_GoBack"/>
-      <w:bookmarkEnd w:id="0"/>
       <w:r>
         <w:rPr>
           <w:sz w:val="20"/>
@@ -599,211 +590,8 @@
         </w:rPr>
         <w:t>Reconcile bank statement at the end of each month.</w:t>
       </w:r>
-    </w:p>
-    <w:p>
-      <w:pPr>
-        <w:pStyle w:val="Heading2"/>
-        <w:rPr>
-          <w:sz w:val="20"/>
-          <w:szCs w:val="20"/>
-        </w:rPr>
-      </w:pPr>
-      <w:r>
-        <w:rPr>
-          <w:sz w:val="20"/>
-          <w:szCs w:val="20"/>
-        </w:rPr>
-        <w:t>ACCOUNTS PAYABLE/ACCOUNTS RECEIVABLE</w:t>
-      </w:r>
-      <w:r>
-        <w:rPr>
-          <w:sz w:val="20"/>
-          <w:szCs w:val="20"/>
-        </w:rPr>
-        <w:t> | </w:t>
-      </w:r>
-      <w:r>
-        <w:rPr>
-          <w:sz w:val="20"/>
-          <w:szCs w:val="20"/>
-        </w:rPr>
-        <w:t>Green Mountain Shipping, taiwan</w:t>
-      </w:r>
-      <w:r>
-        <w:rPr>
-          <w:sz w:val="20"/>
-          <w:szCs w:val="20"/>
-        </w:rPr>
-        <w:t> | </w:t>
-      </w:r>
-      <w:r>
-        <w:rPr>
-          <w:sz w:val="20"/>
-          <w:szCs w:val="20"/>
-        </w:rPr>
-        <w:t xml:space="preserve">1992 to 1997                         </w:t>
-      </w:r>
-    </w:p>
-    <w:p>
-      <w:pPr>
-        <w:pStyle w:val="Achievement"/>
-      </w:pPr>
-      <w:r>
-        <w:rPr>
-          <w:rFonts w:asciiTheme="minorHAnsi" w:eastAsiaTheme="minorHAnsi" w:hAnsiTheme="minorHAnsi" w:cstheme="minorBidi"/>
-          <w:color w:val="404040" w:themeColor="text1" w:themeTint="BF"/>
-          <w:lang w:eastAsia="ja-JP"/>
-        </w:rPr>
-        <w:t>Prepared and maintained weekly payables and Invoicing. Applied checks to customer</w:t>
-      </w:r>
-      <w:r>
-        <w:rPr>
-          <w:rFonts w:asciiTheme="minorHAnsi" w:eastAsiaTheme="minorHAnsi" w:hAnsiTheme="minorHAnsi" w:cstheme="minorBidi"/>
-          <w:color w:val="404040" w:themeColor="text1" w:themeTint="BF"/>
-          <w:lang w:eastAsia="ja-JP"/>
-        </w:rPr>
-        <w:t xml:space="preserve"> a</w:t>
-      </w:r>
-      <w:r>
-        <w:rPr>
-          <w:rFonts w:asciiTheme="minorHAnsi" w:eastAsiaTheme="minorHAnsi" w:hAnsiTheme="minorHAnsi" w:cstheme="minorBidi"/>
-          <w:color w:val="404040" w:themeColor="text1" w:themeTint="BF"/>
-          <w:lang w:eastAsia="ja-JP"/>
-        </w:rPr>
-        <w:t>ccounts. Maintained journal entries for month end close.  Prepared and assembled</w:t>
-      </w:r>
-      <w:r>
-        <w:rPr>
-          <w:rFonts w:asciiTheme="minorHAnsi" w:eastAsiaTheme="minorHAnsi" w:hAnsiTheme="minorHAnsi" w:cstheme="minorBidi"/>
-          <w:color w:val="404040" w:themeColor="text1" w:themeTint="BF"/>
-          <w:lang w:eastAsia="ja-JP"/>
-        </w:rPr>
-        <w:t xml:space="preserve"> f</w:t>
-      </w:r>
-      <w:r>
-        <w:rPr>
-          <w:rFonts w:asciiTheme="minorHAnsi" w:eastAsiaTheme="minorHAnsi" w:hAnsiTheme="minorHAnsi" w:cstheme="minorBidi"/>
-          <w:color w:val="404040" w:themeColor="text1" w:themeTint="BF"/>
-          <w:lang w:eastAsia="ja-JP"/>
-        </w:rPr>
-        <w:t>inancial reports</w:t>
-      </w:r>
-      <w:r>
-        <w:rPr>
-          <w:rFonts w:asciiTheme="minorHAnsi" w:eastAsiaTheme="minorHAnsi" w:hAnsiTheme="minorHAnsi" w:cstheme="minorBidi"/>
-          <w:color w:val="404040" w:themeColor="text1" w:themeTint="BF"/>
-          <w:lang w:eastAsia="ja-JP"/>
-        </w:rPr>
-        <w:t>.</w:t>
-      </w:r>
-    </w:p>
-    <w:p>
-      <w:pPr>
-        <w:pStyle w:val="Heading2"/>
-        <w:rPr>
-          <w:sz w:val="20"/>
-          <w:szCs w:val="20"/>
-        </w:rPr>
-      </w:pPr>
-      <w:r>
-        <w:rPr>
-          <w:sz w:val="20"/>
-          <w:szCs w:val="20"/>
-        </w:rPr>
-        <w:t>Accounts Receivable</w:t>
-      </w:r>
-      <w:r>
-        <w:rPr>
-          <w:sz w:val="20"/>
-          <w:szCs w:val="20"/>
-        </w:rPr>
-        <w:t> | </w:t>
-      </w:r>
-      <w:r>
-        <w:rPr>
-          <w:sz w:val="20"/>
-          <w:szCs w:val="20"/>
-        </w:rPr>
-        <w:t xml:space="preserve">All Best Computer, New york        </w:t>
-      </w:r>
-      <w:r>
-        <w:rPr>
-          <w:sz w:val="20"/>
-          <w:szCs w:val="20"/>
-        </w:rPr>
-        <w:t> | </w:t>
-      </w:r>
-      <w:r>
-        <w:rPr>
-          <w:sz w:val="20"/>
-          <w:szCs w:val="20"/>
-        </w:rPr>
-        <w:t xml:space="preserve">1989 to 1992                            </w:t>
-      </w:r>
-    </w:p>
-    <w:p>
-      <w:pPr>
-        <w:pStyle w:val="Achievement"/>
-      </w:pPr>
-      <w:r>
-        <w:rPr>
-          <w:rFonts w:asciiTheme="minorHAnsi" w:eastAsiaTheme="minorHAnsi" w:hAnsiTheme="minorHAnsi" w:cstheme="minorBidi"/>
-          <w:color w:val="404040" w:themeColor="text1" w:themeTint="BF"/>
-          <w:lang w:eastAsia="ja-JP"/>
-        </w:rPr>
-        <w:t>Apply checks to customer accounts. Prepare bank deposits. Made sure all checks were entered and applied for month end close.</w:t>
-      </w:r>
-    </w:p>
-    <w:sdt>
-      <w:sdtPr>
-        <w:rPr>
-          <w:sz w:val="20"/>
-          <w:szCs w:val="20"/>
-        </w:rPr>
-        <w:id w:val="1513793667"/>
-        <w:placeholder>
-          <w:docPart w:val="FBC3E6A244D5449EAFC6E44EA5AFE550"/>
-        </w:placeholder>
-        <w:temporary/>
-        <w:showingPlcHdr/>
-        <w15:appearance w15:val="hidden"/>
-      </w:sdtPr>
-      <w:sdtEndPr/>
-      <w:sdtContent>
-        <w:p>
-          <w:pPr>
-            <w:pStyle w:val="Heading1"/>
-            <w:rPr>
-              <w:sz w:val="20"/>
-              <w:szCs w:val="20"/>
-            </w:rPr>
-          </w:pPr>
-          <w:r>
-            <w:rPr>
-              <w:sz w:val="20"/>
-              <w:szCs w:val="20"/>
-            </w:rPr>
-            <w:t>Education</w:t>
-          </w:r>
-        </w:p>
-      </w:sdtContent>
-    </w:sdt>
-    <w:p>
-      <w:pPr>
-        <w:pStyle w:val="ListBullet"/>
-        <w:numPr>
-          <w:ilvl w:val="0"/>
-          <w:numId w:val="0"/>
-        </w:numPr>
-        <w:ind w:left="144"/>
-      </w:pPr>
-      <w:r>
-        <w:rPr>
-          <w:sz w:val="20"/>
-          <w:szCs w:val="20"/>
-        </w:rPr>
-        <w:t xml:space="preserve">Business Technical  College, Taiwan - Accounting, Business Administration </w:t>
-      </w:r>
+      <w:bookmarkStart w:id="0" w:name="_GoBack"/>
+      <w:bookmarkEnd w:id="0"/>
     </w:p>
     <w:sectPr>
       <w:footerReference w:type="default" r:id="rId7"/>
@@ -1689,32 +1477,6 @@
   <w:docParts>
     <w:docPart>
       <w:docPartPr>
-        <w:name w:val="FBC3E6A244D5449EAFC6E44EA5AFE550"/>
-        <w:category>
-          <w:name w:val="General"/>
-          <w:gallery w:val="placeholder"/>
-        </w:category>
-        <w:types>
-          <w:type w:val="bbPlcHdr"/>
-        </w:types>
-        <w:behaviors>
-          <w:behavior w:val="content"/>
-        </w:behaviors>
-        <w:guid w:val="{0F38B273-5F7E-47B5-AB30-3DF8F441E385}"/>
-      </w:docPartPr>
-      <w:docPartBody>
-        <w:p>
-          <w:pPr>
-            <w:pStyle w:val="FBC3E6A244D5449EAFC6E44EA5AFE550"/>
-          </w:pPr>
-          <w:r>
-            <w:t>Education</w:t>
-          </w:r>
-        </w:p>
-      </w:docPartBody>
-    </w:docPart>
-    <w:docPart>
-      <w:docPartPr>
         <w:name w:val="DF5AEC8C7C8B44999E3423ED603E682A"/>
         <w:category>
           <w:name w:val="General"/>
@@ -1912,6 +1674,7 @@
     <w:rsid w:val="00490623"/>
     <w:rsid w:val="0082269E"/>
     <w:rsid w:val="00CD3531"/>
+    <w:rsid w:val="00E418F5"/>
     <w:rsid w:val="00E66F40"/>
     <w:rsid w:val="00E7038E"/>
   </w:rsids>

</xml_diff>